<commit_message>
menambahkan naskah lagu januari 2021
</commit_message>
<xml_diff>
--- a/IBADAT TOBAT dan ABSOLUSI UMUM - Adven 2020.docx
+++ b/IBADAT TOBAT dan ABSOLUSI UMUM - Adven 2020.docx
@@ -16,7 +16,7 @@
       <w:r>
         <w:rPr>
           <w:noProof/>
-          <w:lang w:eastAsia="id-ID"/>
+          <w:lang w:val="en-US"/>
         </w:rPr>
         <w:drawing>
           <wp:anchor distT="0" distB="0" distL="114300" distR="114300" simplePos="0" relativeHeight="251658240" behindDoc="0" locked="0" layoutInCell="1" allowOverlap="1" wp14:anchorId="1E685506" wp14:editId="78A8273A">
@@ -355,6 +355,7 @@
           <w:lang w:val="en-US"/>
         </w:rPr>
       </w:pPr>
+      <w:proofErr w:type="spellStart"/>
       <w:r>
         <w:rPr>
           <w:rFonts w:ascii="Colonna MT" w:hAnsi="Colonna MT"/>
@@ -363,7 +364,40 @@
           <w:szCs w:val="48"/>
           <w:lang w:val="en-US"/>
         </w:rPr>
-        <w:t xml:space="preserve">Absolusi Umum </w:t>
+        <w:t>Absolusi</w:t>
+      </w:r>
+      <w:proofErr w:type="spellEnd"/>
+      <w:r>
+        <w:rPr>
+          <w:rFonts w:ascii="Colonna MT" w:hAnsi="Colonna MT"/>
+          <w:b/>
+          <w:sz w:val="48"/>
+          <w:szCs w:val="48"/>
+          <w:lang w:val="en-US"/>
+        </w:rPr>
+        <w:t xml:space="preserve"> </w:t>
+      </w:r>
+      <w:proofErr w:type="spellStart"/>
+      <w:r>
+        <w:rPr>
+          <w:rFonts w:ascii="Colonna MT" w:hAnsi="Colonna MT"/>
+          <w:b/>
+          <w:sz w:val="48"/>
+          <w:szCs w:val="48"/>
+          <w:lang w:val="en-US"/>
+        </w:rPr>
+        <w:t>Umum</w:t>
+      </w:r>
+      <w:proofErr w:type="spellEnd"/>
+      <w:r>
+        <w:rPr>
+          <w:rFonts w:ascii="Colonna MT" w:hAnsi="Colonna MT"/>
+          <w:b/>
+          <w:sz w:val="48"/>
+          <w:szCs w:val="48"/>
+          <w:lang w:val="en-US"/>
+        </w:rPr>
+        <w:t xml:space="preserve"> </w:t>
       </w:r>
     </w:p>
     <w:p>
@@ -832,7 +866,27 @@
           <w:szCs w:val="26"/>
           <w:lang w:val="en-US"/>
         </w:rPr>
-        <w:t xml:space="preserve"> untuk </w:t>
+        <w:t xml:space="preserve"> </w:t>
+      </w:r>
+      <w:proofErr w:type="spellStart"/>
+      <w:r>
+        <w:rPr>
+          <w:rFonts w:ascii="Maiandra GD" w:hAnsi="Maiandra GD"/>
+          <w:sz w:val="26"/>
+          <w:szCs w:val="26"/>
+          <w:lang w:val="en-US"/>
+        </w:rPr>
+        <w:t>untuk</w:t>
+      </w:r>
+      <w:proofErr w:type="spellEnd"/>
+      <w:r>
+        <w:rPr>
+          <w:rFonts w:ascii="Maiandra GD" w:hAnsi="Maiandra GD"/>
+          <w:sz w:val="26"/>
+          <w:szCs w:val="26"/>
+          <w:lang w:val="en-US"/>
+        </w:rPr>
+        <w:t xml:space="preserve"> </w:t>
       </w:r>
       <w:r>
         <w:rPr>
@@ -1070,8 +1124,77 @@
           <w:szCs w:val="26"/>
           <w:lang w:val="en-US"/>
         </w:rPr>
-        <w:t xml:space="preserve"> dan medapat kebahagiaan</w:t>
-      </w:r>
+        <w:t xml:space="preserve"> </w:t>
+      </w:r>
+      <w:proofErr w:type="spellStart"/>
+      <w:r>
+        <w:rPr>
+          <w:rFonts w:ascii="Maiandra GD" w:hAnsi="Maiandra GD"/>
+          <w:sz w:val="26"/>
+          <w:szCs w:val="26"/>
+          <w:lang w:val="en-US"/>
+        </w:rPr>
+        <w:t>dan</w:t>
+      </w:r>
+      <w:proofErr w:type="spellEnd"/>
+      <w:r>
+        <w:rPr>
+          <w:rFonts w:ascii="Maiandra GD" w:hAnsi="Maiandra GD"/>
+          <w:sz w:val="26"/>
+          <w:szCs w:val="26"/>
+          <w:lang w:val="en-US"/>
+        </w:rPr>
+        <w:t xml:space="preserve"> </w:t>
+      </w:r>
+      <w:proofErr w:type="spellStart"/>
+      <w:r>
+        <w:rPr>
+          <w:rFonts w:ascii="Maiandra GD" w:hAnsi="Maiandra GD"/>
+          <w:sz w:val="26"/>
+          <w:szCs w:val="26"/>
+          <w:lang w:val="en-US"/>
+        </w:rPr>
+        <w:t>me</w:t>
+      </w:r>
+      <w:r>
+        <w:rPr>
+          <w:rFonts w:ascii="Maiandra GD" w:hAnsi="Maiandra GD"/>
+          <w:sz w:val="26"/>
+          <w:szCs w:val="26"/>
+          <w:lang w:val="en-US"/>
+        </w:rPr>
+        <w:t>n</w:t>
+      </w:r>
+      <w:r>
+        <w:rPr>
+          <w:rFonts w:ascii="Maiandra GD" w:hAnsi="Maiandra GD"/>
+          <w:sz w:val="26"/>
+          <w:szCs w:val="26"/>
+          <w:lang w:val="en-US"/>
+        </w:rPr>
+        <w:t>dapat</w:t>
+      </w:r>
+      <w:proofErr w:type="spellEnd"/>
+      <w:r>
+        <w:rPr>
+          <w:rFonts w:ascii="Maiandra GD" w:hAnsi="Maiandra GD"/>
+          <w:sz w:val="26"/>
+          <w:szCs w:val="26"/>
+          <w:lang w:val="en-US"/>
+        </w:rPr>
+        <w:t xml:space="preserve"> </w:t>
+      </w:r>
+      <w:proofErr w:type="spellStart"/>
+      <w:r>
+        <w:rPr>
+          <w:rFonts w:ascii="Maiandra GD" w:hAnsi="Maiandra GD"/>
+          <w:sz w:val="26"/>
+          <w:szCs w:val="26"/>
+          <w:lang w:val="en-US"/>
+        </w:rPr>
+        <w:t>kebahagiaan</w:t>
+      </w:r>
+      <w:proofErr w:type="spellEnd"/>
       <w:r>
         <w:rPr>
           <w:rFonts w:ascii="Maiandra GD" w:hAnsi="Maiandra GD"/>
@@ -1126,6 +1249,8 @@
         </w:rPr>
         <w:t>:</w:t>
       </w:r>
+      <w:bookmarkStart w:id="0" w:name="_GoBack"/>
+      <w:bookmarkEnd w:id="0"/>
     </w:p>
     <w:p>
       <w:pPr>
@@ -1490,6 +1615,7 @@
         </w:rPr>
         <w:t xml:space="preserve">(sebaiknya diiringi dengan instrumen selama dibacakan refleksi sebagai saat renung dan memeriksa batin sebagai persiapan untuk menerima </w:t>
       </w:r>
+      <w:proofErr w:type="spellStart"/>
       <w:r>
         <w:rPr>
           <w:rFonts w:ascii="Maiandra GD" w:hAnsi="Maiandra GD"/>
@@ -1498,14 +1624,37 @@
           <w:szCs w:val="26"/>
           <w:lang w:val="en-US"/>
         </w:rPr>
-        <w:t>Absolusi umum</w:t>
-      </w:r>
+        <w:t>Absolusi</w:t>
+      </w:r>
+      <w:proofErr w:type="spellEnd"/>
       <w:r>
         <w:rPr>
           <w:rFonts w:ascii="Maiandra GD" w:hAnsi="Maiandra GD"/>
           <w:i/>
           <w:sz w:val="26"/>
           <w:szCs w:val="26"/>
+          <w:lang w:val="en-US"/>
+        </w:rPr>
+        <w:t xml:space="preserve"> </w:t>
+      </w:r>
+      <w:proofErr w:type="spellStart"/>
+      <w:r>
+        <w:rPr>
+          <w:rFonts w:ascii="Maiandra GD" w:hAnsi="Maiandra GD"/>
+          <w:i/>
+          <w:sz w:val="26"/>
+          <w:szCs w:val="26"/>
+          <w:lang w:val="en-US"/>
+        </w:rPr>
+        <w:t>umum</w:t>
+      </w:r>
+      <w:proofErr w:type="spellEnd"/>
+      <w:r>
+        <w:rPr>
+          <w:rFonts w:ascii="Maiandra GD" w:hAnsi="Maiandra GD"/>
+          <w:i/>
+          <w:sz w:val="26"/>
+          <w:szCs w:val="26"/>
         </w:rPr>
         <w:t>)</w:t>
       </w:r>
@@ -1565,24 +1714,137 @@
         </w:rPr>
         <w:t xml:space="preserve">Saudara-saudari terkasih, marilah kita memeriksa batin kita sebagai persiapan untuk </w:t>
       </w:r>
-      <w:r>
-        <w:rPr>
-          <w:rFonts w:ascii="Maiandra GD" w:hAnsi="Maiandra GD"/>
-          <w:sz w:val="26"/>
-          <w:szCs w:val="26"/>
-          <w:lang w:val="en-US"/>
-        </w:rPr>
-        <w:t xml:space="preserve">menerima </w:t>
-      </w:r>
-      <w:r>
-        <w:rPr>
-          <w:rFonts w:ascii="Maiandra GD" w:hAnsi="Maiandra GD"/>
-          <w:sz w:val="26"/>
-          <w:szCs w:val="26"/>
-          <w:lang w:val="en-US"/>
-        </w:rPr>
-        <w:t>Kemurahan hati Allah dalam penerimaan absolusi umum</w:t>
-      </w:r>
+      <w:proofErr w:type="spellStart"/>
+      <w:r>
+        <w:rPr>
+          <w:rFonts w:ascii="Maiandra GD" w:hAnsi="Maiandra GD"/>
+          <w:sz w:val="26"/>
+          <w:szCs w:val="26"/>
+          <w:lang w:val="en-US"/>
+        </w:rPr>
+        <w:t>menerima</w:t>
+      </w:r>
+      <w:proofErr w:type="spellEnd"/>
+      <w:r>
+        <w:rPr>
+          <w:rFonts w:ascii="Maiandra GD" w:hAnsi="Maiandra GD"/>
+          <w:sz w:val="26"/>
+          <w:szCs w:val="26"/>
+          <w:lang w:val="en-US"/>
+        </w:rPr>
+        <w:t xml:space="preserve"> </w:t>
+      </w:r>
+      <w:proofErr w:type="spellStart"/>
+      <w:r>
+        <w:rPr>
+          <w:rFonts w:ascii="Maiandra GD" w:hAnsi="Maiandra GD"/>
+          <w:sz w:val="26"/>
+          <w:szCs w:val="26"/>
+          <w:lang w:val="en-US"/>
+        </w:rPr>
+        <w:t>Kemurahan</w:t>
+      </w:r>
+      <w:proofErr w:type="spellEnd"/>
+      <w:r>
+        <w:rPr>
+          <w:rFonts w:ascii="Maiandra GD" w:hAnsi="Maiandra GD"/>
+          <w:sz w:val="26"/>
+          <w:szCs w:val="26"/>
+          <w:lang w:val="en-US"/>
+        </w:rPr>
+        <w:t xml:space="preserve"> </w:t>
+      </w:r>
+      <w:proofErr w:type="spellStart"/>
+      <w:r>
+        <w:rPr>
+          <w:rFonts w:ascii="Maiandra GD" w:hAnsi="Maiandra GD"/>
+          <w:sz w:val="26"/>
+          <w:szCs w:val="26"/>
+          <w:lang w:val="en-US"/>
+        </w:rPr>
+        <w:t>hati</w:t>
+      </w:r>
+      <w:proofErr w:type="spellEnd"/>
+      <w:r>
+        <w:rPr>
+          <w:rFonts w:ascii="Maiandra GD" w:hAnsi="Maiandra GD"/>
+          <w:sz w:val="26"/>
+          <w:szCs w:val="26"/>
+          <w:lang w:val="en-US"/>
+        </w:rPr>
+        <w:t xml:space="preserve"> Allah </w:t>
+      </w:r>
+      <w:proofErr w:type="spellStart"/>
+      <w:r>
+        <w:rPr>
+          <w:rFonts w:ascii="Maiandra GD" w:hAnsi="Maiandra GD"/>
+          <w:sz w:val="26"/>
+          <w:szCs w:val="26"/>
+          <w:lang w:val="en-US"/>
+        </w:rPr>
+        <w:t>dalam</w:t>
+      </w:r>
+      <w:proofErr w:type="spellEnd"/>
+      <w:r>
+        <w:rPr>
+          <w:rFonts w:ascii="Maiandra GD" w:hAnsi="Maiandra GD"/>
+          <w:sz w:val="26"/>
+          <w:szCs w:val="26"/>
+          <w:lang w:val="en-US"/>
+        </w:rPr>
+        <w:t xml:space="preserve"> </w:t>
+      </w:r>
+      <w:proofErr w:type="spellStart"/>
+      <w:r>
+        <w:rPr>
+          <w:rFonts w:ascii="Maiandra GD" w:hAnsi="Maiandra GD"/>
+          <w:sz w:val="26"/>
+          <w:szCs w:val="26"/>
+          <w:lang w:val="en-US"/>
+        </w:rPr>
+        <w:t>penerimaan</w:t>
+      </w:r>
+      <w:proofErr w:type="spellEnd"/>
+      <w:r>
+        <w:rPr>
+          <w:rFonts w:ascii="Maiandra GD" w:hAnsi="Maiandra GD"/>
+          <w:sz w:val="26"/>
+          <w:szCs w:val="26"/>
+          <w:lang w:val="en-US"/>
+        </w:rPr>
+        <w:t xml:space="preserve"> </w:t>
+      </w:r>
+      <w:proofErr w:type="spellStart"/>
+      <w:r>
+        <w:rPr>
+          <w:rFonts w:ascii="Maiandra GD" w:hAnsi="Maiandra GD"/>
+          <w:sz w:val="26"/>
+          <w:szCs w:val="26"/>
+          <w:lang w:val="en-US"/>
+        </w:rPr>
+        <w:t>absolusi</w:t>
+      </w:r>
+      <w:proofErr w:type="spellEnd"/>
+      <w:r>
+        <w:rPr>
+          <w:rFonts w:ascii="Maiandra GD" w:hAnsi="Maiandra GD"/>
+          <w:sz w:val="26"/>
+          <w:szCs w:val="26"/>
+          <w:lang w:val="en-US"/>
+        </w:rPr>
+        <w:t xml:space="preserve"> </w:t>
+      </w:r>
+      <w:proofErr w:type="spellStart"/>
+      <w:r>
+        <w:rPr>
+          <w:rFonts w:ascii="Maiandra GD" w:hAnsi="Maiandra GD"/>
+          <w:sz w:val="26"/>
+          <w:szCs w:val="26"/>
+          <w:lang w:val="en-US"/>
+        </w:rPr>
+        <w:t>umum</w:t>
+      </w:r>
+      <w:proofErr w:type="spellEnd"/>
       <w:r>
         <w:rPr>
           <w:rFonts w:ascii="Maiandra GD" w:hAnsi="Maiandra GD"/>
@@ -1591,6 +1853,7 @@
         </w:rPr>
         <w:t xml:space="preserve">, </w:t>
       </w:r>
+      <w:proofErr w:type="spellStart"/>
       <w:r>
         <w:rPr>
           <w:rFonts w:ascii="Maiandra GD" w:hAnsi="Maiandra GD"/>
@@ -1607,7 +1870,317 @@
           <w:szCs w:val="26"/>
           <w:lang w:val="en-US"/>
         </w:rPr>
-        <w:t xml:space="preserve">ebagai bentuk kerendahan hati kita sebagai orang yang berdosa dan mau membersihkan diri menyambut Kristus yang hadir dalam peristiwa Natal. </w:t>
+        <w:t>ebagai</w:t>
+      </w:r>
+      <w:proofErr w:type="spellEnd"/>
+      <w:r>
+        <w:rPr>
+          <w:rFonts w:ascii="Maiandra GD" w:hAnsi="Maiandra GD"/>
+          <w:sz w:val="26"/>
+          <w:szCs w:val="26"/>
+          <w:lang w:val="en-US"/>
+        </w:rPr>
+        <w:t xml:space="preserve"> </w:t>
+      </w:r>
+      <w:proofErr w:type="spellStart"/>
+      <w:r>
+        <w:rPr>
+          <w:rFonts w:ascii="Maiandra GD" w:hAnsi="Maiandra GD"/>
+          <w:sz w:val="26"/>
+          <w:szCs w:val="26"/>
+          <w:lang w:val="en-US"/>
+        </w:rPr>
+        <w:t>bentuk</w:t>
+      </w:r>
+      <w:proofErr w:type="spellEnd"/>
+      <w:r>
+        <w:rPr>
+          <w:rFonts w:ascii="Maiandra GD" w:hAnsi="Maiandra GD"/>
+          <w:sz w:val="26"/>
+          <w:szCs w:val="26"/>
+          <w:lang w:val="en-US"/>
+        </w:rPr>
+        <w:t xml:space="preserve"> </w:t>
+      </w:r>
+      <w:proofErr w:type="spellStart"/>
+      <w:r>
+        <w:rPr>
+          <w:rFonts w:ascii="Maiandra GD" w:hAnsi="Maiandra GD"/>
+          <w:sz w:val="26"/>
+          <w:szCs w:val="26"/>
+          <w:lang w:val="en-US"/>
+        </w:rPr>
+        <w:t>kerendahan</w:t>
+      </w:r>
+      <w:proofErr w:type="spellEnd"/>
+      <w:r>
+        <w:rPr>
+          <w:rFonts w:ascii="Maiandra GD" w:hAnsi="Maiandra GD"/>
+          <w:sz w:val="26"/>
+          <w:szCs w:val="26"/>
+          <w:lang w:val="en-US"/>
+        </w:rPr>
+        <w:t xml:space="preserve"> </w:t>
+      </w:r>
+      <w:proofErr w:type="spellStart"/>
+      <w:r>
+        <w:rPr>
+          <w:rFonts w:ascii="Maiandra GD" w:hAnsi="Maiandra GD"/>
+          <w:sz w:val="26"/>
+          <w:szCs w:val="26"/>
+          <w:lang w:val="en-US"/>
+        </w:rPr>
+        <w:t>hati</w:t>
+      </w:r>
+      <w:proofErr w:type="spellEnd"/>
+      <w:r>
+        <w:rPr>
+          <w:rFonts w:ascii="Maiandra GD" w:hAnsi="Maiandra GD"/>
+          <w:sz w:val="26"/>
+          <w:szCs w:val="26"/>
+          <w:lang w:val="en-US"/>
+        </w:rPr>
+        <w:t xml:space="preserve"> </w:t>
+      </w:r>
+      <w:proofErr w:type="spellStart"/>
+      <w:r>
+        <w:rPr>
+          <w:rFonts w:ascii="Maiandra GD" w:hAnsi="Maiandra GD"/>
+          <w:sz w:val="26"/>
+          <w:szCs w:val="26"/>
+          <w:lang w:val="en-US"/>
+        </w:rPr>
+        <w:t>kita</w:t>
+      </w:r>
+      <w:proofErr w:type="spellEnd"/>
+      <w:r>
+        <w:rPr>
+          <w:rFonts w:ascii="Maiandra GD" w:hAnsi="Maiandra GD"/>
+          <w:sz w:val="26"/>
+          <w:szCs w:val="26"/>
+          <w:lang w:val="en-US"/>
+        </w:rPr>
+        <w:t xml:space="preserve"> </w:t>
+      </w:r>
+      <w:proofErr w:type="spellStart"/>
+      <w:r>
+        <w:rPr>
+          <w:rFonts w:ascii="Maiandra GD" w:hAnsi="Maiandra GD"/>
+          <w:sz w:val="26"/>
+          <w:szCs w:val="26"/>
+          <w:lang w:val="en-US"/>
+        </w:rPr>
+        <w:t>sebagai</w:t>
+      </w:r>
+      <w:proofErr w:type="spellEnd"/>
+      <w:r>
+        <w:rPr>
+          <w:rFonts w:ascii="Maiandra GD" w:hAnsi="Maiandra GD"/>
+          <w:sz w:val="26"/>
+          <w:szCs w:val="26"/>
+          <w:lang w:val="en-US"/>
+        </w:rPr>
+        <w:t xml:space="preserve"> orang yang </w:t>
+      </w:r>
+      <w:proofErr w:type="spellStart"/>
+      <w:r>
+        <w:rPr>
+          <w:rFonts w:ascii="Maiandra GD" w:hAnsi="Maiandra GD"/>
+          <w:sz w:val="26"/>
+          <w:szCs w:val="26"/>
+          <w:lang w:val="en-US"/>
+        </w:rPr>
+        <w:t>berdosa</w:t>
+      </w:r>
+      <w:proofErr w:type="spellEnd"/>
+      <w:r>
+        <w:rPr>
+          <w:rFonts w:ascii="Maiandra GD" w:hAnsi="Maiandra GD"/>
+          <w:sz w:val="26"/>
+          <w:szCs w:val="26"/>
+          <w:lang w:val="en-US"/>
+        </w:rPr>
+        <w:t xml:space="preserve"> </w:t>
+      </w:r>
+      <w:proofErr w:type="spellStart"/>
+      <w:r>
+        <w:rPr>
+          <w:rFonts w:ascii="Maiandra GD" w:hAnsi="Maiandra GD"/>
+          <w:sz w:val="26"/>
+          <w:szCs w:val="26"/>
+          <w:lang w:val="en-US"/>
+        </w:rPr>
+        <w:t>dan</w:t>
+      </w:r>
+      <w:proofErr w:type="spellEnd"/>
+      <w:r>
+        <w:rPr>
+          <w:rFonts w:ascii="Maiandra GD" w:hAnsi="Maiandra GD"/>
+          <w:sz w:val="26"/>
+          <w:szCs w:val="26"/>
+          <w:lang w:val="en-US"/>
+        </w:rPr>
+        <w:t xml:space="preserve"> </w:t>
+      </w:r>
+      <w:proofErr w:type="spellStart"/>
+      <w:r>
+        <w:rPr>
+          <w:rFonts w:ascii="Maiandra GD" w:hAnsi="Maiandra GD"/>
+          <w:sz w:val="26"/>
+          <w:szCs w:val="26"/>
+          <w:lang w:val="en-US"/>
+        </w:rPr>
+        <w:t>mau</w:t>
+      </w:r>
+      <w:proofErr w:type="spellEnd"/>
+      <w:r>
+        <w:rPr>
+          <w:rFonts w:ascii="Maiandra GD" w:hAnsi="Maiandra GD"/>
+          <w:sz w:val="26"/>
+          <w:szCs w:val="26"/>
+          <w:lang w:val="en-US"/>
+        </w:rPr>
+        <w:t xml:space="preserve"> </w:t>
+      </w:r>
+      <w:proofErr w:type="spellStart"/>
+      <w:r>
+        <w:rPr>
+          <w:rFonts w:ascii="Maiandra GD" w:hAnsi="Maiandra GD"/>
+          <w:sz w:val="26"/>
+          <w:szCs w:val="26"/>
+          <w:lang w:val="en-US"/>
+        </w:rPr>
+        <w:t>membersihkan</w:t>
+      </w:r>
+      <w:proofErr w:type="spellEnd"/>
+      <w:r>
+        <w:rPr>
+          <w:rFonts w:ascii="Maiandra GD" w:hAnsi="Maiandra GD"/>
+          <w:sz w:val="26"/>
+          <w:szCs w:val="26"/>
+          <w:lang w:val="en-US"/>
+        </w:rPr>
+        <w:t xml:space="preserve"> </w:t>
+      </w:r>
+      <w:proofErr w:type="spellStart"/>
+      <w:r>
+        <w:rPr>
+          <w:rFonts w:ascii="Maiandra GD" w:hAnsi="Maiandra GD"/>
+          <w:sz w:val="26"/>
+          <w:szCs w:val="26"/>
+          <w:lang w:val="en-US"/>
+        </w:rPr>
+        <w:t>diri</w:t>
+      </w:r>
+      <w:proofErr w:type="spellEnd"/>
+      <w:r>
+        <w:rPr>
+          <w:rFonts w:ascii="Maiandra GD" w:hAnsi="Maiandra GD"/>
+          <w:sz w:val="26"/>
+          <w:szCs w:val="26"/>
+          <w:lang w:val="en-US"/>
+        </w:rPr>
+        <w:t xml:space="preserve"> </w:t>
+      </w:r>
+      <w:proofErr w:type="spellStart"/>
+      <w:r>
+        <w:rPr>
+          <w:rFonts w:ascii="Maiandra GD" w:hAnsi="Maiandra GD"/>
+          <w:sz w:val="26"/>
+          <w:szCs w:val="26"/>
+          <w:lang w:val="en-US"/>
+        </w:rPr>
+        <w:t>menyambut</w:t>
+      </w:r>
+      <w:proofErr w:type="spellEnd"/>
+      <w:r>
+        <w:rPr>
+          <w:rFonts w:ascii="Maiandra GD" w:hAnsi="Maiandra GD"/>
+          <w:sz w:val="26"/>
+          <w:szCs w:val="26"/>
+          <w:lang w:val="en-US"/>
+        </w:rPr>
+        <w:t xml:space="preserve"> </w:t>
+      </w:r>
+      <w:proofErr w:type="spellStart"/>
+      <w:r>
+        <w:rPr>
+          <w:rFonts w:ascii="Maiandra GD" w:hAnsi="Maiandra GD"/>
+          <w:sz w:val="26"/>
+          <w:szCs w:val="26"/>
+          <w:lang w:val="en-US"/>
+        </w:rPr>
+        <w:t>Kristus</w:t>
+      </w:r>
+      <w:proofErr w:type="spellEnd"/>
+      <w:r>
+        <w:rPr>
+          <w:rFonts w:ascii="Maiandra GD" w:hAnsi="Maiandra GD"/>
+          <w:sz w:val="26"/>
+          <w:szCs w:val="26"/>
+          <w:lang w:val="en-US"/>
+        </w:rPr>
+        <w:t xml:space="preserve"> yang </w:t>
+      </w:r>
+      <w:proofErr w:type="spellStart"/>
+      <w:r>
+        <w:rPr>
+          <w:rFonts w:ascii="Maiandra GD" w:hAnsi="Maiandra GD"/>
+          <w:sz w:val="26"/>
+          <w:szCs w:val="26"/>
+          <w:lang w:val="en-US"/>
+        </w:rPr>
+        <w:t>hadir</w:t>
+      </w:r>
+      <w:proofErr w:type="spellEnd"/>
+      <w:r>
+        <w:rPr>
+          <w:rFonts w:ascii="Maiandra GD" w:hAnsi="Maiandra GD"/>
+          <w:sz w:val="26"/>
+          <w:szCs w:val="26"/>
+          <w:lang w:val="en-US"/>
+        </w:rPr>
+        <w:t xml:space="preserve"> </w:t>
+      </w:r>
+      <w:proofErr w:type="spellStart"/>
+      <w:r>
+        <w:rPr>
+          <w:rFonts w:ascii="Maiandra GD" w:hAnsi="Maiandra GD"/>
+          <w:sz w:val="26"/>
+          <w:szCs w:val="26"/>
+          <w:lang w:val="en-US"/>
+        </w:rPr>
+        <w:t>dalam</w:t>
+      </w:r>
+      <w:proofErr w:type="spellEnd"/>
+      <w:r>
+        <w:rPr>
+          <w:rFonts w:ascii="Maiandra GD" w:hAnsi="Maiandra GD"/>
+          <w:sz w:val="26"/>
+          <w:szCs w:val="26"/>
+          <w:lang w:val="en-US"/>
+        </w:rPr>
+        <w:t xml:space="preserve"> </w:t>
+      </w:r>
+      <w:proofErr w:type="spellStart"/>
+      <w:r>
+        <w:rPr>
+          <w:rFonts w:ascii="Maiandra GD" w:hAnsi="Maiandra GD"/>
+          <w:sz w:val="26"/>
+          <w:szCs w:val="26"/>
+          <w:lang w:val="en-US"/>
+        </w:rPr>
+        <w:t>peristiwa</w:t>
+      </w:r>
+      <w:proofErr w:type="spellEnd"/>
+      <w:r>
+        <w:rPr>
+          <w:rFonts w:ascii="Maiandra GD" w:hAnsi="Maiandra GD"/>
+          <w:sz w:val="26"/>
+          <w:szCs w:val="26"/>
+          <w:lang w:val="en-US"/>
+        </w:rPr>
+        <w:t xml:space="preserve"> Natal. </w:t>
       </w:r>
     </w:p>
     <w:p>
@@ -1677,15 +2250,37 @@
         </w:rPr>
         <w:t>Marilah kita hening sejenak, m</w:t>
       </w:r>
-      <w:r>
-        <w:rPr>
-          <w:rFonts w:ascii="Maiandra GD" w:hAnsi="Maiandra GD"/>
-          <w:sz w:val="26"/>
-          <w:szCs w:val="26"/>
-          <w:lang w:val="en-US"/>
-        </w:rPr>
-        <w:t>emeriksa batin</w:t>
-      </w:r>
+      <w:proofErr w:type="spellStart"/>
+      <w:r>
+        <w:rPr>
+          <w:rFonts w:ascii="Maiandra GD" w:hAnsi="Maiandra GD"/>
+          <w:sz w:val="26"/>
+          <w:szCs w:val="26"/>
+          <w:lang w:val="en-US"/>
+        </w:rPr>
+        <w:t>emeriksa</w:t>
+      </w:r>
+      <w:proofErr w:type="spellEnd"/>
+      <w:r>
+        <w:rPr>
+          <w:rFonts w:ascii="Maiandra GD" w:hAnsi="Maiandra GD"/>
+          <w:sz w:val="26"/>
+          <w:szCs w:val="26"/>
+          <w:lang w:val="en-US"/>
+        </w:rPr>
+        <w:t xml:space="preserve"> </w:t>
+      </w:r>
+      <w:proofErr w:type="spellStart"/>
+      <w:r>
+        <w:rPr>
+          <w:rFonts w:ascii="Maiandra GD" w:hAnsi="Maiandra GD"/>
+          <w:sz w:val="26"/>
+          <w:szCs w:val="26"/>
+          <w:lang w:val="en-US"/>
+        </w:rPr>
+        <w:t>batin</w:t>
+      </w:r>
+      <w:proofErr w:type="spellEnd"/>
       <w:r>
         <w:rPr>
           <w:rFonts w:ascii="Maiandra GD" w:hAnsi="Maiandra GD"/>
@@ -1694,15 +2289,77 @@
         </w:rPr>
         <w:t xml:space="preserve"> dan </w:t>
       </w:r>
-      <w:r>
-        <w:rPr>
-          <w:rFonts w:ascii="Maiandra GD" w:hAnsi="Maiandra GD"/>
-          <w:sz w:val="26"/>
-          <w:szCs w:val="26"/>
-          <w:lang w:val="en-US"/>
-        </w:rPr>
-        <w:t>menyadari segala dosa kita</w:t>
-      </w:r>
+      <w:proofErr w:type="spellStart"/>
+      <w:r>
+        <w:rPr>
+          <w:rFonts w:ascii="Maiandra GD" w:hAnsi="Maiandra GD"/>
+          <w:sz w:val="26"/>
+          <w:szCs w:val="26"/>
+          <w:lang w:val="en-US"/>
+        </w:rPr>
+        <w:t>menyadari</w:t>
+      </w:r>
+      <w:proofErr w:type="spellEnd"/>
+      <w:r>
+        <w:rPr>
+          <w:rFonts w:ascii="Maiandra GD" w:hAnsi="Maiandra GD"/>
+          <w:sz w:val="26"/>
+          <w:szCs w:val="26"/>
+          <w:lang w:val="en-US"/>
+        </w:rPr>
+        <w:t xml:space="preserve"> </w:t>
+      </w:r>
+      <w:proofErr w:type="spellStart"/>
+      <w:r>
+        <w:rPr>
+          <w:rFonts w:ascii="Maiandra GD" w:hAnsi="Maiandra GD"/>
+          <w:sz w:val="26"/>
+          <w:szCs w:val="26"/>
+          <w:lang w:val="en-US"/>
+        </w:rPr>
+        <w:t>segala</w:t>
+      </w:r>
+      <w:proofErr w:type="spellEnd"/>
+      <w:r>
+        <w:rPr>
+          <w:rFonts w:ascii="Maiandra GD" w:hAnsi="Maiandra GD"/>
+          <w:sz w:val="26"/>
+          <w:szCs w:val="26"/>
+          <w:lang w:val="en-US"/>
+        </w:rPr>
+        <w:t xml:space="preserve"> </w:t>
+      </w:r>
+      <w:proofErr w:type="spellStart"/>
+      <w:r>
+        <w:rPr>
+          <w:rFonts w:ascii="Maiandra GD" w:hAnsi="Maiandra GD"/>
+          <w:sz w:val="26"/>
+          <w:szCs w:val="26"/>
+          <w:lang w:val="en-US"/>
+        </w:rPr>
+        <w:t>dosa</w:t>
+      </w:r>
+      <w:proofErr w:type="spellEnd"/>
+      <w:r>
+        <w:rPr>
+          <w:rFonts w:ascii="Maiandra GD" w:hAnsi="Maiandra GD"/>
+          <w:sz w:val="26"/>
+          <w:szCs w:val="26"/>
+          <w:lang w:val="en-US"/>
+        </w:rPr>
+        <w:t xml:space="preserve"> </w:t>
+      </w:r>
+      <w:proofErr w:type="spellStart"/>
+      <w:r>
+        <w:rPr>
+          <w:rFonts w:ascii="Maiandra GD" w:hAnsi="Maiandra GD"/>
+          <w:sz w:val="26"/>
+          <w:szCs w:val="26"/>
+          <w:lang w:val="en-US"/>
+        </w:rPr>
+        <w:t>kita</w:t>
+      </w:r>
+      <w:proofErr w:type="spellEnd"/>
       <w:r>
         <w:rPr>
           <w:rFonts w:ascii="Maiandra GD" w:hAnsi="Maiandra GD"/>
@@ -3828,7 +4485,227 @@
           <w:szCs w:val="26"/>
           <w:lang w:val="en-US"/>
         </w:rPr>
-        <w:t>agar kita dapat mengubah hidup kita yang menjauh dari Allah dan kembali ke jalan-Nya</w:t>
+        <w:t xml:space="preserve">agar </w:t>
+      </w:r>
+      <w:proofErr w:type="spellStart"/>
+      <w:r>
+        <w:rPr>
+          <w:rFonts w:ascii="Maiandra GD" w:hAnsi="Maiandra GD"/>
+          <w:sz w:val="26"/>
+          <w:szCs w:val="26"/>
+          <w:lang w:val="en-US"/>
+        </w:rPr>
+        <w:t>kita</w:t>
+      </w:r>
+      <w:proofErr w:type="spellEnd"/>
+      <w:r>
+        <w:rPr>
+          <w:rFonts w:ascii="Maiandra GD" w:hAnsi="Maiandra GD"/>
+          <w:sz w:val="26"/>
+          <w:szCs w:val="26"/>
+          <w:lang w:val="en-US"/>
+        </w:rPr>
+        <w:t xml:space="preserve"> </w:t>
+      </w:r>
+      <w:proofErr w:type="spellStart"/>
+      <w:r>
+        <w:rPr>
+          <w:rFonts w:ascii="Maiandra GD" w:hAnsi="Maiandra GD"/>
+          <w:sz w:val="26"/>
+          <w:szCs w:val="26"/>
+          <w:lang w:val="en-US"/>
+        </w:rPr>
+        <w:t>dapat</w:t>
+      </w:r>
+      <w:proofErr w:type="spellEnd"/>
+      <w:r>
+        <w:rPr>
+          <w:rFonts w:ascii="Maiandra GD" w:hAnsi="Maiandra GD"/>
+          <w:sz w:val="26"/>
+          <w:szCs w:val="26"/>
+          <w:lang w:val="en-US"/>
+        </w:rPr>
+        <w:t xml:space="preserve"> </w:t>
+      </w:r>
+      <w:proofErr w:type="spellStart"/>
+      <w:r>
+        <w:rPr>
+          <w:rFonts w:ascii="Maiandra GD" w:hAnsi="Maiandra GD"/>
+          <w:sz w:val="26"/>
+          <w:szCs w:val="26"/>
+          <w:lang w:val="en-US"/>
+        </w:rPr>
+        <w:t>mengubah</w:t>
+      </w:r>
+      <w:proofErr w:type="spellEnd"/>
+      <w:r>
+        <w:rPr>
+          <w:rFonts w:ascii="Maiandra GD" w:hAnsi="Maiandra GD"/>
+          <w:sz w:val="26"/>
+          <w:szCs w:val="26"/>
+          <w:lang w:val="en-US"/>
+        </w:rPr>
+        <w:t xml:space="preserve"> </w:t>
+      </w:r>
+      <w:proofErr w:type="spellStart"/>
+      <w:r>
+        <w:rPr>
+          <w:rFonts w:ascii="Maiandra GD" w:hAnsi="Maiandra GD"/>
+          <w:sz w:val="26"/>
+          <w:szCs w:val="26"/>
+          <w:lang w:val="en-US"/>
+        </w:rPr>
+        <w:t>hidup</w:t>
+      </w:r>
+      <w:proofErr w:type="spellEnd"/>
+      <w:r>
+        <w:rPr>
+          <w:rFonts w:ascii="Maiandra GD" w:hAnsi="Maiandra GD"/>
+          <w:sz w:val="26"/>
+          <w:szCs w:val="26"/>
+          <w:lang w:val="en-US"/>
+        </w:rPr>
+        <w:t xml:space="preserve"> </w:t>
+      </w:r>
+      <w:proofErr w:type="spellStart"/>
+      <w:r>
+        <w:rPr>
+          <w:rFonts w:ascii="Maiandra GD" w:hAnsi="Maiandra GD"/>
+          <w:sz w:val="26"/>
+          <w:szCs w:val="26"/>
+          <w:lang w:val="en-US"/>
+        </w:rPr>
+        <w:t>kita</w:t>
+      </w:r>
+      <w:proofErr w:type="spellEnd"/>
+      <w:r>
+        <w:rPr>
+          <w:rFonts w:ascii="Maiandra GD" w:hAnsi="Maiandra GD"/>
+          <w:sz w:val="26"/>
+          <w:szCs w:val="26"/>
+          <w:lang w:val="en-US"/>
+        </w:rPr>
+        <w:t xml:space="preserve"> yang </w:t>
+      </w:r>
+      <w:proofErr w:type="spellStart"/>
+      <w:r>
+        <w:rPr>
+          <w:rFonts w:ascii="Maiandra GD" w:hAnsi="Maiandra GD"/>
+          <w:sz w:val="26"/>
+          <w:szCs w:val="26"/>
+          <w:lang w:val="en-US"/>
+        </w:rPr>
+        <w:t>menjauh</w:t>
+      </w:r>
+      <w:proofErr w:type="spellEnd"/>
+      <w:r>
+        <w:rPr>
+          <w:rFonts w:ascii="Maiandra GD" w:hAnsi="Maiandra GD"/>
+          <w:sz w:val="26"/>
+          <w:szCs w:val="26"/>
+          <w:lang w:val="en-US"/>
+        </w:rPr>
+        <w:t xml:space="preserve"> </w:t>
+      </w:r>
+      <w:proofErr w:type="spellStart"/>
+      <w:r>
+        <w:rPr>
+          <w:rFonts w:ascii="Maiandra GD" w:hAnsi="Maiandra GD"/>
+          <w:sz w:val="26"/>
+          <w:szCs w:val="26"/>
+          <w:lang w:val="en-US"/>
+        </w:rPr>
+        <w:t>dari</w:t>
+      </w:r>
+      <w:proofErr w:type="spellEnd"/>
+      <w:r>
+        <w:rPr>
+          <w:rFonts w:ascii="Maiandra GD" w:hAnsi="Maiandra GD"/>
+          <w:sz w:val="26"/>
+          <w:szCs w:val="26"/>
+          <w:lang w:val="en-US"/>
+        </w:rPr>
+        <w:t xml:space="preserve"> Allah </w:t>
+      </w:r>
+      <w:proofErr w:type="spellStart"/>
+      <w:r>
+        <w:rPr>
+          <w:rFonts w:ascii="Maiandra GD" w:hAnsi="Maiandra GD"/>
+          <w:sz w:val="26"/>
+          <w:szCs w:val="26"/>
+          <w:lang w:val="en-US"/>
+        </w:rPr>
+        <w:t>dan</w:t>
+      </w:r>
+      <w:proofErr w:type="spellEnd"/>
+      <w:r>
+        <w:rPr>
+          <w:rFonts w:ascii="Maiandra GD" w:hAnsi="Maiandra GD"/>
+          <w:sz w:val="26"/>
+          <w:szCs w:val="26"/>
+          <w:lang w:val="en-US"/>
+        </w:rPr>
+        <w:t xml:space="preserve"> </w:t>
+      </w:r>
+      <w:proofErr w:type="spellStart"/>
+      <w:r>
+        <w:rPr>
+          <w:rFonts w:ascii="Maiandra GD" w:hAnsi="Maiandra GD"/>
+          <w:sz w:val="26"/>
+          <w:szCs w:val="26"/>
+          <w:lang w:val="en-US"/>
+        </w:rPr>
+        <w:t>kembali</w:t>
+      </w:r>
+      <w:proofErr w:type="spellEnd"/>
+      <w:r>
+        <w:rPr>
+          <w:rFonts w:ascii="Maiandra GD" w:hAnsi="Maiandra GD"/>
+          <w:sz w:val="26"/>
+          <w:szCs w:val="26"/>
+          <w:lang w:val="en-US"/>
+        </w:rPr>
+        <w:t xml:space="preserve"> </w:t>
+      </w:r>
+      <w:proofErr w:type="spellStart"/>
+      <w:r>
+        <w:rPr>
+          <w:rFonts w:ascii="Maiandra GD" w:hAnsi="Maiandra GD"/>
+          <w:sz w:val="26"/>
+          <w:szCs w:val="26"/>
+          <w:lang w:val="en-US"/>
+        </w:rPr>
+        <w:t>ke</w:t>
+      </w:r>
+      <w:proofErr w:type="spellEnd"/>
+      <w:r>
+        <w:rPr>
+          <w:rFonts w:ascii="Maiandra GD" w:hAnsi="Maiandra GD"/>
+          <w:sz w:val="26"/>
+          <w:szCs w:val="26"/>
+          <w:lang w:val="en-US"/>
+        </w:rPr>
+        <w:t xml:space="preserve"> </w:t>
+      </w:r>
+      <w:proofErr w:type="spellStart"/>
+      <w:r>
+        <w:rPr>
+          <w:rFonts w:ascii="Maiandra GD" w:hAnsi="Maiandra GD"/>
+          <w:sz w:val="26"/>
+          <w:szCs w:val="26"/>
+          <w:lang w:val="en-US"/>
+        </w:rPr>
+        <w:t>jalan</w:t>
+      </w:r>
+      <w:proofErr w:type="spellEnd"/>
+      <w:r>
+        <w:rPr>
+          <w:rFonts w:ascii="Maiandra GD" w:hAnsi="Maiandra GD"/>
+          <w:sz w:val="26"/>
+          <w:szCs w:val="26"/>
+          <w:lang w:val="en-US"/>
+        </w:rPr>
+        <w:t>-Nya</w:t>
       </w:r>
       <w:r>
         <w:rPr>
@@ -4003,6 +4880,7 @@
         </w:rPr>
         <w:t>(</w:t>
       </w:r>
+      <w:proofErr w:type="spellStart"/>
       <w:proofErr w:type="gramStart"/>
       <w:r>
         <w:rPr>
@@ -4015,6 +4893,7 @@
         </w:rPr>
         <w:t>memberikan</w:t>
       </w:r>
+      <w:proofErr w:type="spellEnd"/>
       <w:proofErr w:type="gramEnd"/>
       <w:r>
         <w:rPr>
@@ -4025,13 +4904,10 @@
           <w:szCs w:val="26"/>
           <w:lang w:val="en-US"/>
         </w:rPr>
-        <w:t xml:space="preserve"> absolusi umum dengan rumusan sebagai berikut)</w:t>
-      </w:r>
-    </w:p>
-    <w:p>
-      <w:pPr>
-        <w:spacing w:after="0" w:line="280" w:lineRule="exact"/>
-        <w:jc w:val="both"/>
+        <w:t xml:space="preserve"> </w:t>
+      </w:r>
+      <w:proofErr w:type="spellStart"/>
+      <w:r>
         <w:rPr>
           <w:rFonts w:ascii="Maiandra GD" w:hAnsi="Maiandra GD"/>
           <w:i/>
@@ -4040,12 +4916,10 @@
           <w:szCs w:val="26"/>
           <w:lang w:val="en-US"/>
         </w:rPr>
-      </w:pPr>
-    </w:p>
-    <w:p>
-      <w:pPr>
-        <w:spacing w:after="0" w:line="280" w:lineRule="exact"/>
-        <w:jc w:val="both"/>
+        <w:t>absolusi</w:t>
+      </w:r>
+      <w:proofErr w:type="spellEnd"/>
+      <w:r>
         <w:rPr>
           <w:rFonts w:ascii="Maiandra GD" w:hAnsi="Maiandra GD"/>
           <w:i/>
@@ -4054,12 +4928,10 @@
           <w:szCs w:val="26"/>
           <w:lang w:val="en-US"/>
         </w:rPr>
-      </w:pPr>
-    </w:p>
-    <w:p>
-      <w:pPr>
-        <w:spacing w:after="0" w:line="280" w:lineRule="exact"/>
-        <w:jc w:val="both"/>
+        <w:t xml:space="preserve"> </w:t>
+      </w:r>
+      <w:proofErr w:type="spellStart"/>
+      <w:r>
         <w:rPr>
           <w:rFonts w:ascii="Maiandra GD" w:hAnsi="Maiandra GD"/>
           <w:i/>
@@ -4068,12 +4940,10 @@
           <w:szCs w:val="26"/>
           <w:lang w:val="en-US"/>
         </w:rPr>
-      </w:pPr>
-    </w:p>
-    <w:p>
-      <w:pPr>
-        <w:spacing w:after="0" w:line="280" w:lineRule="exact"/>
-        <w:jc w:val="both"/>
+        <w:t>umum</w:t>
+      </w:r>
+      <w:proofErr w:type="spellEnd"/>
+      <w:r>
         <w:rPr>
           <w:rFonts w:ascii="Maiandra GD" w:hAnsi="Maiandra GD"/>
           <w:i/>
@@ -4082,6 +4952,159 @@
           <w:szCs w:val="26"/>
           <w:lang w:val="en-US"/>
         </w:rPr>
+        <w:t xml:space="preserve"> </w:t>
+      </w:r>
+      <w:proofErr w:type="spellStart"/>
+      <w:r>
+        <w:rPr>
+          <w:rFonts w:ascii="Maiandra GD" w:hAnsi="Maiandra GD"/>
+          <w:i/>
+          <w:color w:val="FF0000"/>
+          <w:sz w:val="26"/>
+          <w:szCs w:val="26"/>
+          <w:lang w:val="en-US"/>
+        </w:rPr>
+        <w:t>dengan</w:t>
+      </w:r>
+      <w:proofErr w:type="spellEnd"/>
+      <w:r>
+        <w:rPr>
+          <w:rFonts w:ascii="Maiandra GD" w:hAnsi="Maiandra GD"/>
+          <w:i/>
+          <w:color w:val="FF0000"/>
+          <w:sz w:val="26"/>
+          <w:szCs w:val="26"/>
+          <w:lang w:val="en-US"/>
+        </w:rPr>
+        <w:t xml:space="preserve"> </w:t>
+      </w:r>
+      <w:proofErr w:type="spellStart"/>
+      <w:r>
+        <w:rPr>
+          <w:rFonts w:ascii="Maiandra GD" w:hAnsi="Maiandra GD"/>
+          <w:i/>
+          <w:color w:val="FF0000"/>
+          <w:sz w:val="26"/>
+          <w:szCs w:val="26"/>
+          <w:lang w:val="en-US"/>
+        </w:rPr>
+        <w:t>rumusan</w:t>
+      </w:r>
+      <w:proofErr w:type="spellEnd"/>
+      <w:r>
+        <w:rPr>
+          <w:rFonts w:ascii="Maiandra GD" w:hAnsi="Maiandra GD"/>
+          <w:i/>
+          <w:color w:val="FF0000"/>
+          <w:sz w:val="26"/>
+          <w:szCs w:val="26"/>
+          <w:lang w:val="en-US"/>
+        </w:rPr>
+        <w:t xml:space="preserve"> </w:t>
+      </w:r>
+      <w:proofErr w:type="spellStart"/>
+      <w:r>
+        <w:rPr>
+          <w:rFonts w:ascii="Maiandra GD" w:hAnsi="Maiandra GD"/>
+          <w:i/>
+          <w:color w:val="FF0000"/>
+          <w:sz w:val="26"/>
+          <w:szCs w:val="26"/>
+          <w:lang w:val="en-US"/>
+        </w:rPr>
+        <w:t>sebagai</w:t>
+      </w:r>
+      <w:proofErr w:type="spellEnd"/>
+      <w:r>
+        <w:rPr>
+          <w:rFonts w:ascii="Maiandra GD" w:hAnsi="Maiandra GD"/>
+          <w:i/>
+          <w:color w:val="FF0000"/>
+          <w:sz w:val="26"/>
+          <w:szCs w:val="26"/>
+          <w:lang w:val="en-US"/>
+        </w:rPr>
+        <w:t xml:space="preserve"> </w:t>
+      </w:r>
+      <w:proofErr w:type="spellStart"/>
+      <w:r>
+        <w:rPr>
+          <w:rFonts w:ascii="Maiandra GD" w:hAnsi="Maiandra GD"/>
+          <w:i/>
+          <w:color w:val="FF0000"/>
+          <w:sz w:val="26"/>
+          <w:szCs w:val="26"/>
+          <w:lang w:val="en-US"/>
+        </w:rPr>
+        <w:t>berikut</w:t>
+      </w:r>
+      <w:proofErr w:type="spellEnd"/>
+      <w:r>
+        <w:rPr>
+          <w:rFonts w:ascii="Maiandra GD" w:hAnsi="Maiandra GD"/>
+          <w:i/>
+          <w:color w:val="FF0000"/>
+          <w:sz w:val="26"/>
+          <w:szCs w:val="26"/>
+          <w:lang w:val="en-US"/>
+        </w:rPr>
+        <w:t>)</w:t>
+      </w:r>
+    </w:p>
+    <w:p>
+      <w:pPr>
+        <w:spacing w:after="0" w:line="280" w:lineRule="exact"/>
+        <w:jc w:val="both"/>
+        <w:rPr>
+          <w:rFonts w:ascii="Maiandra GD" w:hAnsi="Maiandra GD"/>
+          <w:i/>
+          <w:color w:val="FF0000"/>
+          <w:sz w:val="26"/>
+          <w:szCs w:val="26"/>
+          <w:lang w:val="en-US"/>
+        </w:rPr>
+      </w:pPr>
+    </w:p>
+    <w:p>
+      <w:pPr>
+        <w:spacing w:after="0" w:line="280" w:lineRule="exact"/>
+        <w:jc w:val="both"/>
+        <w:rPr>
+          <w:rFonts w:ascii="Maiandra GD" w:hAnsi="Maiandra GD"/>
+          <w:i/>
+          <w:color w:val="FF0000"/>
+          <w:sz w:val="26"/>
+          <w:szCs w:val="26"/>
+          <w:lang w:val="en-US"/>
+        </w:rPr>
+      </w:pPr>
+    </w:p>
+    <w:p>
+      <w:pPr>
+        <w:spacing w:after="0" w:line="280" w:lineRule="exact"/>
+        <w:jc w:val="both"/>
+        <w:rPr>
+          <w:rFonts w:ascii="Maiandra GD" w:hAnsi="Maiandra GD"/>
+          <w:i/>
+          <w:color w:val="FF0000"/>
+          <w:sz w:val="26"/>
+          <w:szCs w:val="26"/>
+          <w:lang w:val="en-US"/>
+        </w:rPr>
+      </w:pPr>
+    </w:p>
+    <w:p>
+      <w:pPr>
+        <w:spacing w:after="0" w:line="280" w:lineRule="exact"/>
+        <w:jc w:val="both"/>
+        <w:rPr>
+          <w:rFonts w:ascii="Maiandra GD" w:hAnsi="Maiandra GD"/>
+          <w:i/>
+          <w:color w:val="FF0000"/>
+          <w:sz w:val="26"/>
+          <w:szCs w:val="26"/>
+          <w:lang w:val="en-US"/>
+        </w:rPr>
       </w:pPr>
     </w:p>
     <w:p>
@@ -4245,6 +5268,7 @@
           <w:lang w:val="en-US"/>
         </w:rPr>
       </w:pPr>
+      <w:proofErr w:type="spellStart"/>
       <w:proofErr w:type="gramStart"/>
       <w:r>
         <w:rPr>
@@ -4255,6 +5279,7 @@
         </w:rPr>
         <w:t>serta</w:t>
       </w:r>
+      <w:proofErr w:type="spellEnd"/>
       <w:proofErr w:type="gramEnd"/>
       <w:r>
         <w:rPr>
@@ -4263,7 +5288,87 @@
           <w:szCs w:val="26"/>
           <w:lang w:val="en-US"/>
         </w:rPr>
-        <w:t xml:space="preserve"> melalui Kuasa Bapa Uskup Bandung</w:t>
+        <w:t xml:space="preserve"> </w:t>
+      </w:r>
+      <w:proofErr w:type="spellStart"/>
+      <w:r>
+        <w:rPr>
+          <w:rFonts w:ascii="Maiandra GD" w:hAnsi="Maiandra GD"/>
+          <w:sz w:val="26"/>
+          <w:szCs w:val="26"/>
+          <w:lang w:val="en-US"/>
+        </w:rPr>
+        <w:t>melalui</w:t>
+      </w:r>
+      <w:proofErr w:type="spellEnd"/>
+      <w:r>
+        <w:rPr>
+          <w:rFonts w:ascii="Maiandra GD" w:hAnsi="Maiandra GD"/>
+          <w:sz w:val="26"/>
+          <w:szCs w:val="26"/>
+          <w:lang w:val="en-US"/>
+        </w:rPr>
+        <w:t xml:space="preserve"> </w:t>
+      </w:r>
+      <w:proofErr w:type="spellStart"/>
+      <w:r>
+        <w:rPr>
+          <w:rFonts w:ascii="Maiandra GD" w:hAnsi="Maiandra GD"/>
+          <w:sz w:val="26"/>
+          <w:szCs w:val="26"/>
+          <w:lang w:val="en-US"/>
+        </w:rPr>
+        <w:t>Kuasa</w:t>
+      </w:r>
+      <w:proofErr w:type="spellEnd"/>
+      <w:r>
+        <w:rPr>
+          <w:rFonts w:ascii="Maiandra GD" w:hAnsi="Maiandra GD"/>
+          <w:sz w:val="26"/>
+          <w:szCs w:val="26"/>
+          <w:lang w:val="en-US"/>
+        </w:rPr>
+        <w:t xml:space="preserve"> </w:t>
+      </w:r>
+      <w:proofErr w:type="spellStart"/>
+      <w:r>
+        <w:rPr>
+          <w:rFonts w:ascii="Maiandra GD" w:hAnsi="Maiandra GD"/>
+          <w:sz w:val="26"/>
+          <w:szCs w:val="26"/>
+          <w:lang w:val="en-US"/>
+        </w:rPr>
+        <w:t>Bapa</w:t>
+      </w:r>
+      <w:proofErr w:type="spellEnd"/>
+      <w:r>
+        <w:rPr>
+          <w:rFonts w:ascii="Maiandra GD" w:hAnsi="Maiandra GD"/>
+          <w:sz w:val="26"/>
+          <w:szCs w:val="26"/>
+          <w:lang w:val="en-US"/>
+        </w:rPr>
+        <w:t xml:space="preserve"> </w:t>
+      </w:r>
+      <w:proofErr w:type="spellStart"/>
+      <w:r>
+        <w:rPr>
+          <w:rFonts w:ascii="Maiandra GD" w:hAnsi="Maiandra GD"/>
+          <w:sz w:val="26"/>
+          <w:szCs w:val="26"/>
+          <w:lang w:val="en-US"/>
+        </w:rPr>
+        <w:t>Uskup</w:t>
+      </w:r>
+      <w:proofErr w:type="spellEnd"/>
+      <w:r>
+        <w:rPr>
+          <w:rFonts w:ascii="Maiandra GD" w:hAnsi="Maiandra GD"/>
+          <w:sz w:val="26"/>
+          <w:szCs w:val="26"/>
+          <w:lang w:val="en-US"/>
+        </w:rPr>
+        <w:t xml:space="preserve"> Bandung</w:t>
       </w:r>
       <w:r>
         <w:rPr>
@@ -4281,7 +5386,47 @@
           <w:szCs w:val="26"/>
           <w:lang w:val="en-US"/>
         </w:rPr>
-        <w:t xml:space="preserve"> Mgr. Antonius Subianto Bunjamin,OSC. </w:t>
+        <w:t xml:space="preserve"> Mgr. Antonius </w:t>
+      </w:r>
+      <w:proofErr w:type="spellStart"/>
+      <w:r>
+        <w:rPr>
+          <w:rFonts w:ascii="Maiandra GD" w:hAnsi="Maiandra GD"/>
+          <w:sz w:val="26"/>
+          <w:szCs w:val="26"/>
+          <w:lang w:val="en-US"/>
+        </w:rPr>
+        <w:t>Subianto</w:t>
+      </w:r>
+      <w:proofErr w:type="spellEnd"/>
+      <w:r>
+        <w:rPr>
+          <w:rFonts w:ascii="Maiandra GD" w:hAnsi="Maiandra GD"/>
+          <w:sz w:val="26"/>
+          <w:szCs w:val="26"/>
+          <w:lang w:val="en-US"/>
+        </w:rPr>
+        <w:t xml:space="preserve"> </w:t>
+      </w:r>
+      <w:proofErr w:type="spellStart"/>
+      <w:r>
+        <w:rPr>
+          <w:rFonts w:ascii="Maiandra GD" w:hAnsi="Maiandra GD"/>
+          <w:sz w:val="26"/>
+          <w:szCs w:val="26"/>
+          <w:lang w:val="en-US"/>
+        </w:rPr>
+        <w:t>Bunjamin,OSC</w:t>
+      </w:r>
+      <w:proofErr w:type="spellEnd"/>
+      <w:r>
+        <w:rPr>
+          <w:rFonts w:ascii="Maiandra GD" w:hAnsi="Maiandra GD"/>
+          <w:sz w:val="26"/>
+          <w:szCs w:val="26"/>
+          <w:lang w:val="en-US"/>
+        </w:rPr>
+        <w:t xml:space="preserve">. </w:t>
       </w:r>
     </w:p>
     <w:p>
@@ -4295,14 +5440,145 @@
           <w:szCs w:val="26"/>
         </w:rPr>
       </w:pPr>
-      <w:r>
-        <w:rPr>
-          <w:rFonts w:ascii="Maiandra GD" w:hAnsi="Maiandra GD"/>
-          <w:sz w:val="26"/>
-          <w:szCs w:val="26"/>
-          <w:lang w:val="en-US"/>
-        </w:rPr>
-        <w:t>Dalam kelimpahan belaskasih untuk absolusi umum ini, Allah</w:t>
+      <w:proofErr w:type="spellStart"/>
+      <w:r>
+        <w:rPr>
+          <w:rFonts w:ascii="Maiandra GD" w:hAnsi="Maiandra GD"/>
+          <w:sz w:val="26"/>
+          <w:szCs w:val="26"/>
+          <w:lang w:val="en-US"/>
+        </w:rPr>
+        <w:t>Dalam</w:t>
+      </w:r>
+      <w:proofErr w:type="spellEnd"/>
+      <w:r>
+        <w:rPr>
+          <w:rFonts w:ascii="Maiandra GD" w:hAnsi="Maiandra GD"/>
+          <w:sz w:val="26"/>
+          <w:szCs w:val="26"/>
+          <w:lang w:val="en-US"/>
+        </w:rPr>
+        <w:t xml:space="preserve"> </w:t>
+      </w:r>
+      <w:proofErr w:type="spellStart"/>
+      <w:r>
+        <w:rPr>
+          <w:rFonts w:ascii="Maiandra GD" w:hAnsi="Maiandra GD"/>
+          <w:sz w:val="26"/>
+          <w:szCs w:val="26"/>
+          <w:lang w:val="en-US"/>
+        </w:rPr>
+        <w:t>kelimpahan</w:t>
+      </w:r>
+      <w:proofErr w:type="spellEnd"/>
+      <w:r>
+        <w:rPr>
+          <w:rFonts w:ascii="Maiandra GD" w:hAnsi="Maiandra GD"/>
+          <w:sz w:val="26"/>
+          <w:szCs w:val="26"/>
+          <w:lang w:val="en-US"/>
+        </w:rPr>
+        <w:t xml:space="preserve"> </w:t>
+      </w:r>
+      <w:proofErr w:type="spellStart"/>
+      <w:r>
+        <w:rPr>
+          <w:rFonts w:ascii="Maiandra GD" w:hAnsi="Maiandra GD"/>
+          <w:sz w:val="26"/>
+          <w:szCs w:val="26"/>
+          <w:lang w:val="en-US"/>
+        </w:rPr>
+        <w:t>belaskasih</w:t>
+      </w:r>
+      <w:proofErr w:type="spellEnd"/>
+      <w:r>
+        <w:rPr>
+          <w:rFonts w:ascii="Maiandra GD" w:hAnsi="Maiandra GD"/>
+          <w:sz w:val="26"/>
+          <w:szCs w:val="26"/>
+          <w:lang w:val="en-US"/>
+        </w:rPr>
+        <w:t xml:space="preserve"> </w:t>
+      </w:r>
+      <w:proofErr w:type="spellStart"/>
+      <w:r>
+        <w:rPr>
+          <w:rFonts w:ascii="Maiandra GD" w:hAnsi="Maiandra GD"/>
+          <w:sz w:val="26"/>
+          <w:szCs w:val="26"/>
+          <w:lang w:val="en-US"/>
+        </w:rPr>
+        <w:t>untuk</w:t>
+      </w:r>
+      <w:proofErr w:type="spellEnd"/>
+      <w:r>
+        <w:rPr>
+          <w:rFonts w:ascii="Maiandra GD" w:hAnsi="Maiandra GD"/>
+          <w:sz w:val="26"/>
+          <w:szCs w:val="26"/>
+          <w:lang w:val="en-US"/>
+        </w:rPr>
+        <w:t xml:space="preserve"> </w:t>
+      </w:r>
+      <w:proofErr w:type="spellStart"/>
+      <w:r>
+        <w:rPr>
+          <w:rFonts w:ascii="Maiandra GD" w:hAnsi="Maiandra GD"/>
+          <w:sz w:val="26"/>
+          <w:szCs w:val="26"/>
+          <w:lang w:val="en-US"/>
+        </w:rPr>
+        <w:t>absolusi</w:t>
+      </w:r>
+      <w:proofErr w:type="spellEnd"/>
+      <w:r>
+        <w:rPr>
+          <w:rFonts w:ascii="Maiandra GD" w:hAnsi="Maiandra GD"/>
+          <w:sz w:val="26"/>
+          <w:szCs w:val="26"/>
+          <w:lang w:val="en-US"/>
+        </w:rPr>
+        <w:t xml:space="preserve"> </w:t>
+      </w:r>
+      <w:proofErr w:type="spellStart"/>
+      <w:r>
+        <w:rPr>
+          <w:rFonts w:ascii="Maiandra GD" w:hAnsi="Maiandra GD"/>
+          <w:sz w:val="26"/>
+          <w:szCs w:val="26"/>
+          <w:lang w:val="en-US"/>
+        </w:rPr>
+        <w:t>umum</w:t>
+      </w:r>
+      <w:proofErr w:type="spellEnd"/>
+      <w:r>
+        <w:rPr>
+          <w:rFonts w:ascii="Maiandra GD" w:hAnsi="Maiandra GD"/>
+          <w:sz w:val="26"/>
+          <w:szCs w:val="26"/>
+          <w:lang w:val="en-US"/>
+        </w:rPr>
+        <w:t xml:space="preserve"> </w:t>
+      </w:r>
+      <w:proofErr w:type="spellStart"/>
+      <w:r>
+        <w:rPr>
+          <w:rFonts w:ascii="Maiandra GD" w:hAnsi="Maiandra GD"/>
+          <w:sz w:val="26"/>
+          <w:szCs w:val="26"/>
+          <w:lang w:val="en-US"/>
+        </w:rPr>
+        <w:t>ini</w:t>
+      </w:r>
+      <w:proofErr w:type="spellEnd"/>
+      <w:r>
+        <w:rPr>
+          <w:rFonts w:ascii="Maiandra GD" w:hAnsi="Maiandra GD"/>
+          <w:sz w:val="26"/>
+          <w:szCs w:val="26"/>
+          <w:lang w:val="en-US"/>
+        </w:rPr>
+        <w:t>, Allah</w:t>
       </w:r>
       <w:r>
         <w:rPr>
@@ -4944,7 +6220,73 @@
           <w:szCs w:val="26"/>
           <w:lang w:val="en-US"/>
         </w:rPr>
-        <w:t>(Doa Untuk Umat)</w:t>
+        <w:t>(</w:t>
+      </w:r>
+      <w:proofErr w:type="spellStart"/>
+      <w:r>
+        <w:rPr>
+          <w:rFonts w:ascii="Maiandra GD" w:hAnsi="Maiandra GD"/>
+          <w:color w:val="002060"/>
+          <w:sz w:val="26"/>
+          <w:szCs w:val="26"/>
+          <w:lang w:val="en-US"/>
+        </w:rPr>
+        <w:t>Doa</w:t>
+      </w:r>
+      <w:proofErr w:type="spellEnd"/>
+      <w:r>
+        <w:rPr>
+          <w:rFonts w:ascii="Maiandra GD" w:hAnsi="Maiandra GD"/>
+          <w:color w:val="002060"/>
+          <w:sz w:val="26"/>
+          <w:szCs w:val="26"/>
+          <w:lang w:val="en-US"/>
+        </w:rPr>
+        <w:t xml:space="preserve"> </w:t>
+      </w:r>
+      <w:proofErr w:type="spellStart"/>
+      <w:r>
+        <w:rPr>
+          <w:rFonts w:ascii="Maiandra GD" w:hAnsi="Maiandra GD"/>
+          <w:color w:val="002060"/>
+          <w:sz w:val="26"/>
+          <w:szCs w:val="26"/>
+          <w:lang w:val="en-US"/>
+        </w:rPr>
+        <w:t>Untuk</w:t>
+      </w:r>
+      <w:proofErr w:type="spellEnd"/>
+      <w:r>
+        <w:rPr>
+          <w:rFonts w:ascii="Maiandra GD" w:hAnsi="Maiandra GD"/>
+          <w:color w:val="002060"/>
+          <w:sz w:val="26"/>
+          <w:szCs w:val="26"/>
+          <w:lang w:val="en-US"/>
+        </w:rPr>
+        <w:t xml:space="preserve"> </w:t>
+      </w:r>
+      <w:proofErr w:type="spellStart"/>
+      <w:r>
+        <w:rPr>
+          <w:rFonts w:ascii="Maiandra GD" w:hAnsi="Maiandra GD"/>
+          <w:color w:val="002060"/>
+          <w:sz w:val="26"/>
+          <w:szCs w:val="26"/>
+          <w:lang w:val="en-US"/>
+        </w:rPr>
+        <w:t>Umat</w:t>
+      </w:r>
+      <w:proofErr w:type="spellEnd"/>
+      <w:r>
+        <w:rPr>
+          <w:rFonts w:ascii="Maiandra GD" w:hAnsi="Maiandra GD"/>
+          <w:color w:val="002060"/>
+          <w:sz w:val="26"/>
+          <w:szCs w:val="26"/>
+          <w:lang w:val="en-US"/>
+        </w:rPr>
+        <w:t>)</w:t>
       </w:r>
     </w:p>
     <w:p>
@@ -5054,85 +6396,85 @@
           <w:sz w:val="24"/>
           <w:szCs w:val="24"/>
         </w:rPr>
-        <w:t>Dialah penghibur dan penolong yang Kau</w:t>
-      </w:r>
-      <w:bookmarkStart w:id="0" w:name="_GoBack"/>
-      <w:bookmarkEnd w:id="0"/>
-      <w:r>
+        <w:t>Dialah penghibur dan penolong yang Kau utus dalam nama Kristus. Dialah Roh Kebenaran yang memimpin kami kepada seluruh kebenaran. Semoga Dia mengajarkan segala sesuatu kepada kami dan mengingatkan kami akan sabda yang telah dikatakan oleh Yesus, agar kami selalu di tuntun oleh sabda-Nya.</w:t>
+      </w:r>
+    </w:p>
+    <w:p>
+      <w:pPr>
+        <w:spacing w:after="0" w:line="280" w:lineRule="exact"/>
+        <w:ind w:left="426"/>
+        <w:jc w:val="both"/>
         <w:rPr>
           <w:rFonts w:ascii="Maiandra GD" w:hAnsi="Maiandra GD"/>
           <w:color w:val="002060"/>
           <w:sz w:val="24"/>
           <w:szCs w:val="24"/>
         </w:rPr>
-        <w:t xml:space="preserve"> utus dalam nama Kristus. Dialah Roh Kebenaran yang memimpin kami kepada seluruh kebenaran. Semoga Dia mengajarkan segala sesuatu kepada kami dan mengingatkan kami akan sabda yang telah dikatakan oleh Yesus, agar kami selalu di tuntun oleh sabda-Nya.</w:t>
-      </w:r>
-    </w:p>
-    <w:p>
-      <w:pPr>
-        <w:spacing w:after="0" w:line="280" w:lineRule="exact"/>
-        <w:ind w:left="426"/>
-        <w:jc w:val="both"/>
+      </w:pPr>
+      <w:r>
         <w:rPr>
           <w:rFonts w:ascii="Maiandra GD" w:hAnsi="Maiandra GD"/>
           <w:color w:val="002060"/>
           <w:sz w:val="24"/>
           <w:szCs w:val="24"/>
         </w:rPr>
-      </w:pPr>
-      <w:r>
+        <w:t>Melalui Roh Kudus-Mu ini, sudilah Engkau membimbing Gereja-Mu, para pemimpin dan pembantu-pembantunya, dan berilah mereka kebijaksanaan sejati. Semoga karena bimbingan-Nya kami semua boleh menikmati buah Roh: kasih, sukacita, damai sejahtera, kesabaran, kemurahan, kebaikan, kesetiaan, kelemah lembutan, dan penguasaan diri.</w:t>
+      </w:r>
+    </w:p>
+    <w:p>
+      <w:pPr>
+        <w:spacing w:after="0" w:line="280" w:lineRule="exact"/>
+        <w:ind w:left="426"/>
+        <w:jc w:val="both"/>
         <w:rPr>
           <w:rFonts w:ascii="Maiandra GD" w:hAnsi="Maiandra GD"/>
           <w:color w:val="002060"/>
           <w:sz w:val="24"/>
           <w:szCs w:val="24"/>
         </w:rPr>
-        <w:t>Melalui Roh Kudus-Mu ini, sudilah Engkau membimbing Gereja-Mu, para pemimpin dan pembantu-pembantunya, dan berilah mereka kebijaksanaan sejati. Semoga karena bimbingan-Nya kami semua boleh menikmati buah Roh: kasih, sukacita, damai sejahtera, kesabaran, kemurahan, kebaikan, kesetiaan, kelemah lembutan, dan penguasaan diri.</w:t>
-      </w:r>
-    </w:p>
-    <w:p>
-      <w:pPr>
-        <w:spacing w:after="0" w:line="280" w:lineRule="exact"/>
-        <w:ind w:left="426"/>
-        <w:jc w:val="both"/>
+      </w:pPr>
+      <w:r>
         <w:rPr>
           <w:rFonts w:ascii="Maiandra GD" w:hAnsi="Maiandra GD"/>
           <w:color w:val="002060"/>
           <w:sz w:val="24"/>
           <w:szCs w:val="24"/>
         </w:rPr>
-      </w:pPr>
-      <w:r>
+        <w:t>Melalui Roh Kudus-Mu pula, sudilah Engkau membimbing umat-Mu untuk peka dan setia kepada kehendak-Mu, untuk tetap tabah dalam penderitaan, berani menjadi saksi Putra-Mu, berani menjadi pelayan sesama dan menjadi terang serta garam dunia.</w:t>
+      </w:r>
+    </w:p>
+    <w:p>
+      <w:pPr>
+        <w:spacing w:after="0" w:line="280" w:lineRule="exact"/>
+        <w:ind w:left="426"/>
+        <w:jc w:val="both"/>
         <w:rPr>
           <w:rFonts w:ascii="Maiandra GD" w:hAnsi="Maiandra GD"/>
           <w:color w:val="002060"/>
           <w:sz w:val="24"/>
           <w:szCs w:val="24"/>
         </w:rPr>
-        <w:t>Melalui Roh Kudus-Mu pula, sudilah Engkau membimbing umat-Mu untuk peka dan setia kepada kehendak-Mu, untuk tetap tabah dalam penderitaan, berani menjadi saksi Putra-Mu, berani menjadi pelayan sesama dan menjadi terang serta garam dunia.</w:t>
-      </w:r>
-    </w:p>
-    <w:p>
-      <w:pPr>
-        <w:spacing w:after="0" w:line="280" w:lineRule="exact"/>
-        <w:ind w:left="426"/>
-        <w:jc w:val="both"/>
+      </w:pPr>
+      <w:r>
         <w:rPr>
           <w:rFonts w:ascii="Maiandra GD" w:hAnsi="Maiandra GD"/>
           <w:color w:val="002060"/>
           <w:sz w:val="24"/>
           <w:szCs w:val="24"/>
         </w:rPr>
-      </w:pPr>
+        <w:t>Semoga Roh Kudus selalu memimpin kami dengan lemah lembut dan ramah, serta menuntun kami dengan cermat dan teguh. Semoga Ia menjadi daya Ilahi di dalam kehidupan beriman dan bermasyarakat, dan mengantar kami masuk ke dalam kemuliaan surgawi</w:t>
+      </w:r>
       <w:r>
         <w:rPr>
           <w:rFonts w:ascii="Maiandra GD" w:hAnsi="Maiandra GD"/>
           <w:color w:val="002060"/>
           <w:sz w:val="24"/>
           <w:szCs w:val="24"/>
-        </w:rPr>
-        <w:t>Semoga Roh Kudus selalu memimpin kami dengan lemah lembut dan ramah, serta menuntun kami dengan cermat dan teguh. Semoga Ia menjadi daya Ilahi di dalam kehidupan beriman dan bermasyarakat, dan mengantar kami masuk ke dalam kemuliaan surgawi</w:t>
-      </w:r>
+          <w:lang w:val="en-US"/>
+        </w:rPr>
+        <w:t xml:space="preserve"> </w:t>
+      </w:r>
+      <w:proofErr w:type="spellStart"/>
       <w:r>
         <w:rPr>
           <w:rFonts w:ascii="Maiandra GD" w:hAnsi="Maiandra GD"/>
@@ -5141,8 +6483,9 @@
           <w:szCs w:val="24"/>
           <w:lang w:val="en-US"/>
         </w:rPr>
-        <w:t xml:space="preserve"> dan medapat </w:t>
-      </w:r>
+        <w:t>dan</w:t>
+      </w:r>
+      <w:proofErr w:type="spellEnd"/>
       <w:r>
         <w:rPr>
           <w:rFonts w:ascii="Maiandra GD" w:hAnsi="Maiandra GD"/>
@@ -5151,9 +6494,43 @@
           <w:szCs w:val="24"/>
           <w:lang w:val="en-US"/>
         </w:rPr>
+        <w:t xml:space="preserve"> </w:t>
+      </w:r>
+      <w:proofErr w:type="spellStart"/>
+      <w:r>
+        <w:rPr>
+          <w:rFonts w:ascii="Maiandra GD" w:hAnsi="Maiandra GD"/>
+          <w:color w:val="002060"/>
+          <w:sz w:val="24"/>
+          <w:szCs w:val="24"/>
+          <w:lang w:val="en-US"/>
+        </w:rPr>
+        <w:t>medapat</w:t>
+      </w:r>
+      <w:proofErr w:type="spellEnd"/>
+      <w:r>
+        <w:rPr>
+          <w:rFonts w:ascii="Maiandra GD" w:hAnsi="Maiandra GD"/>
+          <w:color w:val="002060"/>
+          <w:sz w:val="24"/>
+          <w:szCs w:val="24"/>
+          <w:lang w:val="en-US"/>
+        </w:rPr>
+        <w:t xml:space="preserve"> </w:t>
+      </w:r>
+      <w:proofErr w:type="spellStart"/>
+      <w:r>
+        <w:rPr>
+          <w:rFonts w:ascii="Maiandra GD" w:hAnsi="Maiandra GD"/>
+          <w:color w:val="002060"/>
+          <w:sz w:val="24"/>
+          <w:szCs w:val="24"/>
+          <w:lang w:val="en-US"/>
+        </w:rPr>
         <w:lastRenderedPageBreak/>
         <w:t>kebahagiaan</w:t>
       </w:r>
+      <w:proofErr w:type="spellEnd"/>
       <w:r>
         <w:rPr>
           <w:rFonts w:ascii="Maiandra GD" w:hAnsi="Maiandra GD"/>
@@ -5218,14 +6595,10 @@
           <w:szCs w:val="24"/>
           <w:lang w:val="en-US"/>
         </w:rPr>
-        <w:t>Di Doakan Bersama-Sama</w:t>
-      </w:r>
-    </w:p>
-    <w:p>
-      <w:pPr>
-        <w:spacing w:after="0" w:line="280" w:lineRule="exact"/>
-        <w:ind w:left="426"/>
-        <w:jc w:val="both"/>
+        <w:t xml:space="preserve">Di </w:t>
+      </w:r>
+      <w:proofErr w:type="spellStart"/>
+      <w:r>
         <w:rPr>
           <w:rFonts w:ascii="Maiandra GD" w:hAnsi="Maiandra GD"/>
           <w:i/>
@@ -5234,94 +6607,104 @@
           <w:szCs w:val="24"/>
           <w:lang w:val="en-US"/>
         </w:rPr>
-      </w:pPr>
-    </w:p>
-    <w:p>
-      <w:pPr>
-        <w:spacing w:after="120" w:line="280" w:lineRule="exact"/>
-        <w:ind w:left="426" w:hanging="426"/>
-        <w:jc w:val="both"/>
-        <w:rPr>
-          <w:rFonts w:ascii="Maiandra GD" w:hAnsi="Maiandra GD"/>
+        <w:t>Doakan</w:t>
+      </w:r>
+      <w:proofErr w:type="spellEnd"/>
+      <w:r>
+        <w:rPr>
+          <w:rFonts w:ascii="Maiandra GD" w:hAnsi="Maiandra GD"/>
+          <w:i/>
           <w:color w:val="002060"/>
           <w:sz w:val="24"/>
           <w:szCs w:val="24"/>
-        </w:rPr>
-      </w:pPr>
-      <w:r>
-        <w:rPr>
-          <w:rFonts w:ascii="Maiandra GD" w:hAnsi="Maiandra GD"/>
+          <w:lang w:val="en-US"/>
+        </w:rPr>
+        <w:t xml:space="preserve"> </w:t>
+      </w:r>
+      <w:proofErr w:type="spellStart"/>
+      <w:r>
+        <w:rPr>
+          <w:rFonts w:ascii="Maiandra GD" w:hAnsi="Maiandra GD"/>
+          <w:i/>
           <w:color w:val="002060"/>
           <w:sz w:val="24"/>
           <w:szCs w:val="24"/>
           <w:lang w:val="en-US"/>
         </w:rPr>
-        <w:t>U:</w:t>
-      </w:r>
-      <w:r>
-        <w:rPr>
-          <w:rFonts w:ascii="Maiandra GD" w:hAnsi="Maiandra GD"/>
+        <w:t>Bersama-Sama</w:t>
+      </w:r>
+      <w:proofErr w:type="spellEnd"/>
+    </w:p>
+    <w:p>
+      <w:pPr>
+        <w:spacing w:after="0" w:line="280" w:lineRule="exact"/>
+        <w:ind w:left="426"/>
+        <w:jc w:val="both"/>
+        <w:rPr>
+          <w:rFonts w:ascii="Maiandra GD" w:hAnsi="Maiandra GD"/>
+          <w:i/>
           <w:color w:val="002060"/>
           <w:sz w:val="24"/>
           <w:szCs w:val="24"/>
           <w:lang w:val="en-US"/>
         </w:rPr>
-        <w:tab/>
-      </w:r>
-      <w:r>
+      </w:pPr>
+    </w:p>
+    <w:p>
+      <w:pPr>
+        <w:spacing w:after="120" w:line="280" w:lineRule="exact"/>
+        <w:ind w:left="426" w:hanging="426"/>
+        <w:jc w:val="both"/>
         <w:rPr>
           <w:rFonts w:ascii="Maiandra GD" w:hAnsi="Maiandra GD"/>
           <w:color w:val="002060"/>
           <w:sz w:val="24"/>
           <w:szCs w:val="24"/>
         </w:rPr>
-        <w:t>Allah yang maharahim, Engkau tidak menghendaki kematian orang berdosa. Sebaliknya Engkau menghendaki supaya kami bertobat dan hidup. Maka Engkau mengundang orang berdosa supaya bertobat, dan kepada kami yang bertobat Engkau melimpahkan pengampunan. Kesalahan kami Engkau hapuskan, dan dosa kami tidak Kauingat lagi. (Amin.)</w:t>
-      </w:r>
-    </w:p>
-    <w:p>
-      <w:pPr>
-        <w:pStyle w:val="ListParagraph"/>
-        <w:spacing w:after="0" w:line="280" w:lineRule="exact"/>
-        <w:ind w:left="426"/>
-        <w:jc w:val="both"/>
+      </w:pPr>
+      <w:r>
         <w:rPr>
           <w:rFonts w:ascii="Maiandra GD" w:hAnsi="Maiandra GD"/>
           <w:color w:val="002060"/>
           <w:sz w:val="24"/>
           <w:szCs w:val="24"/>
-        </w:rPr>
-      </w:pPr>
+          <w:lang w:val="en-US"/>
+        </w:rPr>
+        <w:t>U:</w:t>
+      </w:r>
       <w:r>
         <w:rPr>
           <w:rFonts w:ascii="Maiandra GD" w:hAnsi="Maiandra GD"/>
           <w:color w:val="002060"/>
           <w:sz w:val="24"/>
           <w:szCs w:val="24"/>
-        </w:rPr>
-        <w:t>Terima kasih, ya Allah, atas pengampunan yang Kauberikan kepada kami. Semoga sukacita di surga karena satu orang berdosa bertobat juga menjadi sukacita kami. Semoga sukacita pengampunan ini, mendorong kami, dan selalu hidup rukun dan damai dengan seluruh umat-Mu.</w:t>
-      </w:r>
-    </w:p>
-    <w:p>
-      <w:pPr>
-        <w:spacing w:after="0" w:line="280" w:lineRule="exact"/>
-        <w:ind w:left="426" w:hanging="426"/>
-        <w:jc w:val="both"/>
+          <w:lang w:val="en-US"/>
+        </w:rPr>
+        <w:tab/>
+      </w:r>
+      <w:r>
         <w:rPr>
           <w:rFonts w:ascii="Maiandra GD" w:hAnsi="Maiandra GD"/>
           <w:color w:val="002060"/>
           <w:sz w:val="24"/>
           <w:szCs w:val="24"/>
         </w:rPr>
-      </w:pPr>
-      <w:r>
+        <w:t>Allah yang maharahim, Engkau tidak menghendaki kematian orang berdosa. Sebaliknya Engkau menghendaki supaya kami bertobat dan hidup. Maka Engkau mengundang orang berdosa supaya bertobat, dan kepada kami yang bertobat Engkau melimpahkan pengampunan. Kesalahan kami Engkau hapuskan, dan dosa kami tidak Kauingat lagi. (Amin.)</w:t>
+      </w:r>
+    </w:p>
+    <w:p>
+      <w:pPr>
+        <w:pStyle w:val="ListParagraph"/>
+        <w:spacing w:after="0" w:line="280" w:lineRule="exact"/>
+        <w:ind w:left="426"/>
+        <w:jc w:val="both"/>
         <w:rPr>
           <w:rFonts w:ascii="Maiandra GD" w:hAnsi="Maiandra GD"/>
           <w:color w:val="002060"/>
           <w:sz w:val="24"/>
           <w:szCs w:val="24"/>
         </w:rPr>
-        <w:t xml:space="preserve">    </w:t>
-      </w:r>
+      </w:pPr>
       <w:r>
         <w:rPr>
           <w:rFonts w:ascii="Maiandra GD" w:hAnsi="Maiandra GD"/>
@@ -5329,15 +6712,38 @@
           <w:sz w:val="24"/>
           <w:szCs w:val="24"/>
         </w:rPr>
-        <w:tab/>
-      </w:r>
-      <w:r>
+        <w:t>Terima kasih, ya Allah, atas pengampunan yang Kauberikan kepada kami. Semoga sukacita di surga karena satu orang berdosa bertobat juga menjadi sukacita kami. Semoga sukacita pengampunan ini, mendorong kami, dan selalu hidup rukun dan damai dengan seluruh umat-Mu.</w:t>
+      </w:r>
+    </w:p>
+    <w:p>
+      <w:pPr>
+        <w:spacing w:after="0" w:line="280" w:lineRule="exact"/>
+        <w:ind w:left="426" w:hanging="426"/>
+        <w:jc w:val="both"/>
         <w:rPr>
           <w:rFonts w:ascii="Maiandra GD" w:hAnsi="Maiandra GD"/>
           <w:color w:val="002060"/>
           <w:sz w:val="24"/>
           <w:szCs w:val="24"/>
         </w:rPr>
+      </w:pPr>
+      <w:r>
+        <w:rPr>
+          <w:rFonts w:ascii="Maiandra GD" w:hAnsi="Maiandra GD"/>
+          <w:color w:val="002060"/>
+          <w:sz w:val="24"/>
+          <w:szCs w:val="24"/>
+        </w:rPr>
+        <w:t xml:space="preserve">    </w:t>
+      </w:r>
+      <w:r>
+        <w:rPr>
+          <w:rFonts w:ascii="Maiandra GD" w:hAnsi="Maiandra GD"/>
+          <w:color w:val="002060"/>
+          <w:sz w:val="24"/>
+          <w:szCs w:val="24"/>
+        </w:rPr>
+        <w:tab/>
         <w:t>Ya Allah, perkenankanlah kini kami pergi dalam damai, dan selalu ingat akan sabda Putra-Mu yang menghendaki kami tidak berbuat dosa lagi. (Amin.)</w:t>
       </w:r>
     </w:p>
@@ -5547,7 +6953,7 @@
 
 <file path=word/numbering.xml><?xml version="1.0" encoding="utf-8"?>
 <w:numbering xmlns:wpc="http://schemas.microsoft.com/office/word/2010/wordprocessingCanvas" xmlns:mc="http://schemas.openxmlformats.org/markup-compatibility/2006" xmlns:o="urn:schemas-microsoft-com:office:office" xmlns:r="http://schemas.openxmlformats.org/officeDocument/2006/relationships" xmlns:m="http://schemas.openxmlformats.org/officeDocument/2006/math" xmlns:v="urn:schemas-microsoft-com:vml" xmlns:wp14="http://schemas.microsoft.com/office/word/2010/wordprocessingDrawing" xmlns:wp="http://schemas.openxmlformats.org/drawingml/2006/wordprocessingDrawing" xmlns:w10="urn:schemas-microsoft-com:office:word" xmlns:w="http://schemas.openxmlformats.org/wordprocessingml/2006/main" xmlns:w14="http://schemas.microsoft.com/office/word/2010/wordml" xmlns:w15="http://schemas.microsoft.com/office/word/2012/wordml" xmlns:wpg="http://schemas.microsoft.com/office/word/2010/wordprocessingGroup" xmlns:wpi="http://schemas.microsoft.com/office/word/2010/wordprocessingInk" xmlns:wne="http://schemas.microsoft.com/office/word/2006/wordml" xmlns:wps="http://schemas.microsoft.com/office/word/2010/wordprocessingShape" mc:Ignorable="w14 w15 wp14">
-  <w:abstractNum w:abstractNumId="0" w15:restartNumberingAfterBreak="0">
+  <w:abstractNum w:abstractNumId="0">
     <w:nsid w:val="0D7169BD"/>
     <w:multiLevelType w:val="hybridMultilevel"/>
     <w:tmpl w:val="BBA2E846"/>
@@ -5638,7 +7044,7 @@
       </w:pPr>
     </w:lvl>
   </w:abstractNum>
-  <w:abstractNum w:abstractNumId="1" w15:restartNumberingAfterBreak="0">
+  <w:abstractNum w:abstractNumId="1">
     <w:nsid w:val="115656B3"/>
     <w:multiLevelType w:val="hybridMultilevel"/>
     <w:tmpl w:val="CF9646A6"/>
@@ -5751,7 +7157,7 @@
       </w:rPr>
     </w:lvl>
   </w:abstractNum>
-  <w:abstractNum w:abstractNumId="2" w15:restartNumberingAfterBreak="0">
+  <w:abstractNum w:abstractNumId="2">
     <w:nsid w:val="14F77D02"/>
     <w:multiLevelType w:val="hybridMultilevel"/>
     <w:tmpl w:val="3076A6B4"/>
@@ -5864,7 +7270,7 @@
       </w:rPr>
     </w:lvl>
   </w:abstractNum>
-  <w:abstractNum w:abstractNumId="3" w15:restartNumberingAfterBreak="0">
+  <w:abstractNum w:abstractNumId="3">
     <w:nsid w:val="1F391010"/>
     <w:multiLevelType w:val="hybridMultilevel"/>
     <w:tmpl w:val="F2380202"/>
@@ -5977,7 +7383,7 @@
       </w:rPr>
     </w:lvl>
   </w:abstractNum>
-  <w:abstractNum w:abstractNumId="4" w15:restartNumberingAfterBreak="0">
+  <w:abstractNum w:abstractNumId="4">
     <w:nsid w:val="25A030A1"/>
     <w:multiLevelType w:val="hybridMultilevel"/>
     <w:tmpl w:val="6E18F104"/>
@@ -6066,7 +7472,7 @@
       </w:pPr>
     </w:lvl>
   </w:abstractNum>
-  <w:abstractNum w:abstractNumId="5" w15:restartNumberingAfterBreak="0">
+  <w:abstractNum w:abstractNumId="5">
     <w:nsid w:val="296B3944"/>
     <w:multiLevelType w:val="hybridMultilevel"/>
     <w:tmpl w:val="50868DF8"/>
@@ -6179,7 +7585,7 @@
       </w:rPr>
     </w:lvl>
   </w:abstractNum>
-  <w:abstractNum w:abstractNumId="6" w15:restartNumberingAfterBreak="0">
+  <w:abstractNum w:abstractNumId="6">
     <w:nsid w:val="2E4A7774"/>
     <w:multiLevelType w:val="hybridMultilevel"/>
     <w:tmpl w:val="035EAA5C"/>
@@ -6292,7 +7698,7 @@
       </w:rPr>
     </w:lvl>
   </w:abstractNum>
-  <w:abstractNum w:abstractNumId="7" w15:restartNumberingAfterBreak="0">
+  <w:abstractNum w:abstractNumId="7">
     <w:nsid w:val="33C01AD6"/>
     <w:multiLevelType w:val="hybridMultilevel"/>
     <w:tmpl w:val="705023D4"/>
@@ -6405,7 +7811,7 @@
       </w:rPr>
     </w:lvl>
   </w:abstractNum>
-  <w:abstractNum w:abstractNumId="8" w15:restartNumberingAfterBreak="0">
+  <w:abstractNum w:abstractNumId="8">
     <w:nsid w:val="3FA67A64"/>
     <w:multiLevelType w:val="hybridMultilevel"/>
     <w:tmpl w:val="48E60498"/>
@@ -6518,7 +7924,7 @@
       </w:rPr>
     </w:lvl>
   </w:abstractNum>
-  <w:abstractNum w:abstractNumId="9" w15:restartNumberingAfterBreak="0">
+  <w:abstractNum w:abstractNumId="9">
     <w:nsid w:val="4D502957"/>
     <w:multiLevelType w:val="hybridMultilevel"/>
     <w:tmpl w:val="2452CFDA"/>
@@ -6608,7 +8014,7 @@
       </w:pPr>
     </w:lvl>
   </w:abstractNum>
-  <w:abstractNum w:abstractNumId="10" w15:restartNumberingAfterBreak="0">
+  <w:abstractNum w:abstractNumId="10">
     <w:nsid w:val="5CF021EC"/>
     <w:multiLevelType w:val="hybridMultilevel"/>
     <w:tmpl w:val="3CC82664"/>
@@ -6721,7 +8127,7 @@
       </w:rPr>
     </w:lvl>
   </w:abstractNum>
-  <w:abstractNum w:abstractNumId="11" w15:restartNumberingAfterBreak="0">
+  <w:abstractNum w:abstractNumId="11">
     <w:nsid w:val="5FE102D4"/>
     <w:multiLevelType w:val="hybridMultilevel"/>
     <w:tmpl w:val="A3740346"/>
@@ -6812,7 +8218,7 @@
       </w:pPr>
     </w:lvl>
   </w:abstractNum>
-  <w:abstractNum w:abstractNumId="12" w15:restartNumberingAfterBreak="0">
+  <w:abstractNum w:abstractNumId="12">
     <w:nsid w:val="65C348E0"/>
     <w:multiLevelType w:val="hybridMultilevel"/>
     <w:tmpl w:val="1228C9DE"/>
@@ -6925,7 +8331,7 @@
       </w:rPr>
     </w:lvl>
   </w:abstractNum>
-  <w:abstractNum w:abstractNumId="13" w15:restartNumberingAfterBreak="0">
+  <w:abstractNum w:abstractNumId="13">
     <w:nsid w:val="74BE6F4F"/>
     <w:multiLevelType w:val="hybridMultilevel"/>
     <w:tmpl w:val="07EC5430"/>
@@ -7038,7 +8444,7 @@
       </w:rPr>
     </w:lvl>
   </w:abstractNum>
-  <w:abstractNum w:abstractNumId="14" w15:restartNumberingAfterBreak="0">
+  <w:abstractNum w:abstractNumId="14">
     <w:nsid w:val="751044A5"/>
     <w:multiLevelType w:val="hybridMultilevel"/>
     <w:tmpl w:val="81E2218E"/>
@@ -7151,7 +8557,7 @@
       </w:rPr>
     </w:lvl>
   </w:abstractNum>
-  <w:abstractNum w:abstractNumId="15" w15:restartNumberingAfterBreak="0">
+  <w:abstractNum w:abstractNumId="15">
     <w:nsid w:val="79ED5D48"/>
     <w:multiLevelType w:val="hybridMultilevel"/>
     <w:tmpl w:val="1B82C9DA"/>

</xml_diff>